<commit_message>
add risk in project file
</commit_message>
<xml_diff>
--- a/RPR_Project Proposal.docx
+++ b/RPR_Project Proposal.docx
@@ -4453,59 +4453,173 @@
       </w:r>
     </w:p>
     <w:p>
-      <w:pPr>
-        <w:pStyle w:val="PargrafodaLista"/>
-        <w:ind w:left="0"/>
-      </w:pPr>
-    </w:p>
-    <w:p>
-      <w:pPr>
-        <w:pStyle w:val="PargrafodaLista"/>
-        <w:ind w:left="0"/>
-        <w:rPr>
-          <w:rStyle w:val="Hyperlink"/>
-          <w:color w:val="auto"/>
-          <w:u w:val="none"/>
-        </w:rPr>
-      </w:pPr>
-      <w:r>
-        <w:t xml:space="preserve"> </w:t>
-      </w:r>
-      <w:r>
-        <w:fldChar w:fldCharType="begin"/>
-      </w:r>
-      <w:r>
-        <w:instrText xml:space="preserve"> HYPERLINK "https://www.facebook.com/photo.php?fbid=498496150193013&amp;set=a.293784110664219.68354.100000978977898&amp;type=3" \o "Cover Photo" </w:instrText>
-      </w:r>
-      <w:r>
-        <w:fldChar w:fldCharType="separate"/>
-      </w:r>
-    </w:p>
-    <w:p>
-      <w:r>
-        <w:rPr>
-          <w:lang w:val="pt-BR"/>
-        </w:rPr>
-        <w:fldChar w:fldCharType="end"/>
-      </w:r>
-    </w:p>
-    <w:p>
-      <w:pPr>
-        <w:rPr>
-          <w:u w:val="single"/>
-        </w:rPr>
-      </w:pPr>
-      <w:r>
-        <w:br/>
-      </w:r>
-      <w:r>
-        <w:br/>
-      </w:r>
-    </w:p>
-    <w:p/>
-    <w:p/>
-    <w:p/>
-    <w:p/>
+      <w:r>
+        <w:t>It describe points where is a risk that could compromise the development of the project proposal. For each risk identified, a preventive measure is also added.</w:t>
+      </w:r>
+      <w:r>
+        <w:br/>
+      </w:r>
+    </w:p>
+    <w:p>
+      <w:pPr>
+        <w:ind w:left="720"/>
+      </w:pPr>
+      <w:r>
+        <w:t>a. Members of the group falling to succeed in delivering their parts.</w:t>
+      </w:r>
+    </w:p>
+    <w:p>
+      <w:pPr>
+        <w:ind w:left="720"/>
+      </w:pPr>
+      <w:r>
+        <w:tab/>
+        <w:t>Poor communication between the team members and hours worked. To make sure this does occur</w:t>
+      </w:r>
+      <w:r>
+        <w:t>, the team members need to organise a weekly meeting among themselves, and from time to time with the supervisors to make sure the project is on the right track. Emails, mobile phones , Google hangouts, Cloud and Asana application will be used to help it.</w:t>
+      </w:r>
+    </w:p>
+    <w:p>
+      <w:pPr>
+        <w:ind w:left="720"/>
+      </w:pPr>
+    </w:p>
+    <w:p>
+      <w:pPr>
+        <w:ind w:left="720"/>
+      </w:pPr>
+    </w:p>
+    <w:p>
+      <w:pPr>
+        <w:ind w:left="720"/>
+      </w:pPr>
+      <w:r>
+        <w:lastRenderedPageBreak/>
+        <w:t>b. Problem with Infrastructure</w:t>
+      </w:r>
+    </w:p>
+    <w:p>
+      <w:pPr>
+        <w:ind w:left="720"/>
+      </w:pPr>
+      <w:r>
+        <w:tab/>
+      </w:r>
+      <w:r>
+        <w:t xml:space="preserve">One of the problems may be the hardware used to spoil it. With this we must keep up with the files and maintain them updated in </w:t>
+      </w:r>
+      <w:r>
+        <w:t xml:space="preserve">the cloud, avoiding losses and double </w:t>
+      </w:r>
+      <w:r>
+        <w:t>work.</w:t>
+      </w:r>
+      <w:r>
+        <w:tab/>
+      </w:r>
+    </w:p>
+    <w:p>
+      <w:pPr>
+        <w:ind w:left="720"/>
+      </w:pPr>
+    </w:p>
+    <w:p>
+      <w:pPr>
+        <w:ind w:left="720"/>
+      </w:pPr>
+      <w:r>
+        <w:rPr>
+          <w:color w:val="FF0000"/>
+        </w:rPr>
+        <w:t>c. API ???? just stop working</w:t>
+      </w:r>
+    </w:p>
+    <w:p>
+      <w:pPr>
+        <w:ind w:left="720"/>
+      </w:pPr>
+    </w:p>
+    <w:p>
+      <w:pPr>
+        <w:ind w:left="720"/>
+      </w:pPr>
+      <w:r>
+        <w:t>d. Time S</w:t>
+      </w:r>
+      <w:r>
+        <w:t>c</w:t>
+      </w:r>
+      <w:r>
+        <w:t>hedule</w:t>
+      </w:r>
+    </w:p>
+    <w:p>
+      <w:pPr>
+        <w:ind w:left="720"/>
+      </w:pPr>
+      <w:r>
+        <w:tab/>
+        <w:t>To be able to complete the project, the team members will need to work outside college time.</w:t>
+      </w:r>
+    </w:p>
+    <w:p>
+      <w:pPr>
+        <w:ind w:left="720"/>
+      </w:pPr>
+      <w:r>
+        <w:tab/>
+        <w:t xml:space="preserve">We have assigned PAULO? as the project manager so that he can review the scope of the project and make sure we are not behind schedule. </w:t>
+      </w:r>
+    </w:p>
+    <w:p>
+      <w:pPr>
+        <w:ind w:left="720"/>
+      </w:pPr>
+    </w:p>
+    <w:p>
+      <w:pPr>
+        <w:ind w:left="720"/>
+        <w:rPr>
+          <w:color w:val="FF0000"/>
+        </w:rPr>
+      </w:pPr>
+      <w:r>
+        <w:t>PROJECT SCHEDULE</w:t>
+      </w:r>
+      <w:r>
+        <w:br/>
+      </w:r>
+      <w:proofErr w:type="spellStart"/>
+      <w:r>
+        <w:rPr>
+          <w:color w:val="FF0000"/>
+        </w:rPr>
+        <w:t>Renato</w:t>
+      </w:r>
+      <w:proofErr w:type="spellEnd"/>
+    </w:p>
+    <w:p>
+      <w:pPr>
+        <w:ind w:left="720"/>
+        <w:rPr>
+          <w:color w:val="FF0000"/>
+        </w:rPr>
+      </w:pPr>
+    </w:p>
+    <w:p>
+      <w:pPr>
+        <w:ind w:left="720"/>
+      </w:pPr>
+      <w:r>
+        <w:t>DOCUMENTATION BREAKDOWN</w:t>
+      </w:r>
+    </w:p>
+    <w:p>
+      <w:pPr>
+        <w:ind w:left="720"/>
+      </w:pPr>
+    </w:p>
     <w:sectPr>
       <w:pgSz w:w="11906" w:h="16838"/>
       <w:pgMar w:top="1440" w:right="1440" w:bottom="1440" w:left="1440" w:header="708" w:footer="708" w:gutter="0"/>
@@ -5423,6 +5537,119 @@
     </w:lvl>
   </w:abstractNum>
   <w:abstractNum w:abstractNumId="8">
+    <w:nsid w:val="345B4945"/>
+    <w:multiLevelType w:val="hybridMultilevel"/>
+    <w:tmpl w:val="544694B0"/>
+    <w:lvl w:ilvl="0" w:tplc="18090001">
+      <w:start w:val="1"/>
+      <w:numFmt w:val="bullet"/>
+      <w:lvlText w:val=""/>
+      <w:lvlJc w:val="left"/>
+      <w:pPr>
+        <w:ind w:left="1080" w:hanging="360"/>
+      </w:pPr>
+      <w:rPr>
+        <w:rFonts w:ascii="Symbol" w:hAnsi="Symbol" w:hint="default"/>
+      </w:rPr>
+    </w:lvl>
+    <w:lvl w:ilvl="1" w:tplc="18090003" w:tentative="1">
+      <w:start w:val="1"/>
+      <w:numFmt w:val="bullet"/>
+      <w:lvlText w:val="o"/>
+      <w:lvlJc w:val="left"/>
+      <w:pPr>
+        <w:ind w:left="1800" w:hanging="360"/>
+      </w:pPr>
+      <w:rPr>
+        <w:rFonts w:ascii="Courier New" w:hAnsi="Courier New" w:cs="Courier New" w:hint="default"/>
+      </w:rPr>
+    </w:lvl>
+    <w:lvl w:ilvl="2" w:tplc="18090005" w:tentative="1">
+      <w:start w:val="1"/>
+      <w:numFmt w:val="bullet"/>
+      <w:lvlText w:val=""/>
+      <w:lvlJc w:val="left"/>
+      <w:pPr>
+        <w:ind w:left="2520" w:hanging="360"/>
+      </w:pPr>
+      <w:rPr>
+        <w:rFonts w:ascii="Wingdings" w:hAnsi="Wingdings" w:hint="default"/>
+      </w:rPr>
+    </w:lvl>
+    <w:lvl w:ilvl="3" w:tplc="18090001" w:tentative="1">
+      <w:start w:val="1"/>
+      <w:numFmt w:val="bullet"/>
+      <w:lvlText w:val=""/>
+      <w:lvlJc w:val="left"/>
+      <w:pPr>
+        <w:ind w:left="3240" w:hanging="360"/>
+      </w:pPr>
+      <w:rPr>
+        <w:rFonts w:ascii="Symbol" w:hAnsi="Symbol" w:hint="default"/>
+      </w:rPr>
+    </w:lvl>
+    <w:lvl w:ilvl="4" w:tplc="18090003" w:tentative="1">
+      <w:start w:val="1"/>
+      <w:numFmt w:val="bullet"/>
+      <w:lvlText w:val="o"/>
+      <w:lvlJc w:val="left"/>
+      <w:pPr>
+        <w:ind w:left="3960" w:hanging="360"/>
+      </w:pPr>
+      <w:rPr>
+        <w:rFonts w:ascii="Courier New" w:hAnsi="Courier New" w:cs="Courier New" w:hint="default"/>
+      </w:rPr>
+    </w:lvl>
+    <w:lvl w:ilvl="5" w:tplc="18090005" w:tentative="1">
+      <w:start w:val="1"/>
+      <w:numFmt w:val="bullet"/>
+      <w:lvlText w:val=""/>
+      <w:lvlJc w:val="left"/>
+      <w:pPr>
+        <w:ind w:left="4680" w:hanging="360"/>
+      </w:pPr>
+      <w:rPr>
+        <w:rFonts w:ascii="Wingdings" w:hAnsi="Wingdings" w:hint="default"/>
+      </w:rPr>
+    </w:lvl>
+    <w:lvl w:ilvl="6" w:tplc="18090001" w:tentative="1">
+      <w:start w:val="1"/>
+      <w:numFmt w:val="bullet"/>
+      <w:lvlText w:val=""/>
+      <w:lvlJc w:val="left"/>
+      <w:pPr>
+        <w:ind w:left="5400" w:hanging="360"/>
+      </w:pPr>
+      <w:rPr>
+        <w:rFonts w:ascii="Symbol" w:hAnsi="Symbol" w:hint="default"/>
+      </w:rPr>
+    </w:lvl>
+    <w:lvl w:ilvl="7" w:tplc="18090003" w:tentative="1">
+      <w:start w:val="1"/>
+      <w:numFmt w:val="bullet"/>
+      <w:lvlText w:val="o"/>
+      <w:lvlJc w:val="left"/>
+      <w:pPr>
+        <w:ind w:left="6120" w:hanging="360"/>
+      </w:pPr>
+      <w:rPr>
+        <w:rFonts w:ascii="Courier New" w:hAnsi="Courier New" w:cs="Courier New" w:hint="default"/>
+      </w:rPr>
+    </w:lvl>
+    <w:lvl w:ilvl="8" w:tplc="18090005" w:tentative="1">
+      <w:start w:val="1"/>
+      <w:numFmt w:val="bullet"/>
+      <w:lvlText w:val=""/>
+      <w:lvlJc w:val="left"/>
+      <w:pPr>
+        <w:ind w:left="6840" w:hanging="360"/>
+      </w:pPr>
+      <w:rPr>
+        <w:rFonts w:ascii="Wingdings" w:hAnsi="Wingdings" w:hint="default"/>
+      </w:rPr>
+    </w:lvl>
+  </w:abstractNum>
+  <w:abstractNum w:abstractNumId="9">
     <w:nsid w:val="3FA14FA5"/>
     <w:multiLevelType w:val="hybridMultilevel"/>
     <w:tmpl w:val="A6C2E986"/>
@@ -5535,7 +5762,7 @@
       </w:rPr>
     </w:lvl>
   </w:abstractNum>
-  <w:abstractNum w:abstractNumId="9">
+  <w:abstractNum w:abstractNumId="10">
     <w:nsid w:val="41005F88"/>
     <w:multiLevelType w:val="hybridMultilevel"/>
     <w:tmpl w:val="4B2084E8"/>
@@ -5648,7 +5875,7 @@
       </w:rPr>
     </w:lvl>
   </w:abstractNum>
-  <w:abstractNum w:abstractNumId="10">
+  <w:abstractNum w:abstractNumId="11">
     <w:nsid w:val="42921982"/>
     <w:multiLevelType w:val="hybridMultilevel"/>
     <w:tmpl w:val="C992760C"/>
@@ -5761,7 +5988,7 @@
       </w:rPr>
     </w:lvl>
   </w:abstractNum>
-  <w:abstractNum w:abstractNumId="11">
+  <w:abstractNum w:abstractNumId="12">
     <w:nsid w:val="455D30D6"/>
     <w:multiLevelType w:val="hybridMultilevel"/>
     <w:tmpl w:val="883A9D42"/>
@@ -5874,7 +6101,7 @@
       </w:rPr>
     </w:lvl>
   </w:abstractNum>
-  <w:abstractNum w:abstractNumId="12">
+  <w:abstractNum w:abstractNumId="13">
     <w:nsid w:val="5AF23B3E"/>
     <w:multiLevelType w:val="hybridMultilevel"/>
     <w:tmpl w:val="B5B6AB00"/>
@@ -5987,7 +6214,7 @@
       </w:rPr>
     </w:lvl>
   </w:abstractNum>
-  <w:abstractNum w:abstractNumId="13">
+  <w:abstractNum w:abstractNumId="14">
     <w:nsid w:val="5AF659C6"/>
     <w:multiLevelType w:val="hybridMultilevel"/>
     <w:tmpl w:val="8D7093C0"/>
@@ -6100,7 +6327,120 @@
       </w:rPr>
     </w:lvl>
   </w:abstractNum>
-  <w:abstractNum w:abstractNumId="14">
+  <w:abstractNum w:abstractNumId="15">
+    <w:nsid w:val="5FC131DE"/>
+    <w:multiLevelType w:val="hybridMultilevel"/>
+    <w:tmpl w:val="B91E4588"/>
+    <w:lvl w:ilvl="0" w:tplc="18090001">
+      <w:start w:val="1"/>
+      <w:numFmt w:val="bullet"/>
+      <w:lvlText w:val=""/>
+      <w:lvlJc w:val="left"/>
+      <w:pPr>
+        <w:ind w:left="720" w:hanging="360"/>
+      </w:pPr>
+      <w:rPr>
+        <w:rFonts w:ascii="Symbol" w:hAnsi="Symbol" w:hint="default"/>
+      </w:rPr>
+    </w:lvl>
+    <w:lvl w:ilvl="1" w:tplc="18090003" w:tentative="1">
+      <w:start w:val="1"/>
+      <w:numFmt w:val="bullet"/>
+      <w:lvlText w:val="o"/>
+      <w:lvlJc w:val="left"/>
+      <w:pPr>
+        <w:ind w:left="1440" w:hanging="360"/>
+      </w:pPr>
+      <w:rPr>
+        <w:rFonts w:ascii="Courier New" w:hAnsi="Courier New" w:cs="Courier New" w:hint="default"/>
+      </w:rPr>
+    </w:lvl>
+    <w:lvl w:ilvl="2" w:tplc="18090005" w:tentative="1">
+      <w:start w:val="1"/>
+      <w:numFmt w:val="bullet"/>
+      <w:lvlText w:val=""/>
+      <w:lvlJc w:val="left"/>
+      <w:pPr>
+        <w:ind w:left="2160" w:hanging="360"/>
+      </w:pPr>
+      <w:rPr>
+        <w:rFonts w:ascii="Wingdings" w:hAnsi="Wingdings" w:hint="default"/>
+      </w:rPr>
+    </w:lvl>
+    <w:lvl w:ilvl="3" w:tplc="18090001" w:tentative="1">
+      <w:start w:val="1"/>
+      <w:numFmt w:val="bullet"/>
+      <w:lvlText w:val=""/>
+      <w:lvlJc w:val="left"/>
+      <w:pPr>
+        <w:ind w:left="2880" w:hanging="360"/>
+      </w:pPr>
+      <w:rPr>
+        <w:rFonts w:ascii="Symbol" w:hAnsi="Symbol" w:hint="default"/>
+      </w:rPr>
+    </w:lvl>
+    <w:lvl w:ilvl="4" w:tplc="18090003" w:tentative="1">
+      <w:start w:val="1"/>
+      <w:numFmt w:val="bullet"/>
+      <w:lvlText w:val="o"/>
+      <w:lvlJc w:val="left"/>
+      <w:pPr>
+        <w:ind w:left="3600" w:hanging="360"/>
+      </w:pPr>
+      <w:rPr>
+        <w:rFonts w:ascii="Courier New" w:hAnsi="Courier New" w:cs="Courier New" w:hint="default"/>
+      </w:rPr>
+    </w:lvl>
+    <w:lvl w:ilvl="5" w:tplc="18090005" w:tentative="1">
+      <w:start w:val="1"/>
+      <w:numFmt w:val="bullet"/>
+      <w:lvlText w:val=""/>
+      <w:lvlJc w:val="left"/>
+      <w:pPr>
+        <w:ind w:left="4320" w:hanging="360"/>
+      </w:pPr>
+      <w:rPr>
+        <w:rFonts w:ascii="Wingdings" w:hAnsi="Wingdings" w:hint="default"/>
+      </w:rPr>
+    </w:lvl>
+    <w:lvl w:ilvl="6" w:tplc="18090001" w:tentative="1">
+      <w:start w:val="1"/>
+      <w:numFmt w:val="bullet"/>
+      <w:lvlText w:val=""/>
+      <w:lvlJc w:val="left"/>
+      <w:pPr>
+        <w:ind w:left="5040" w:hanging="360"/>
+      </w:pPr>
+      <w:rPr>
+        <w:rFonts w:ascii="Symbol" w:hAnsi="Symbol" w:hint="default"/>
+      </w:rPr>
+    </w:lvl>
+    <w:lvl w:ilvl="7" w:tplc="18090003" w:tentative="1">
+      <w:start w:val="1"/>
+      <w:numFmt w:val="bullet"/>
+      <w:lvlText w:val="o"/>
+      <w:lvlJc w:val="left"/>
+      <w:pPr>
+        <w:ind w:left="5760" w:hanging="360"/>
+      </w:pPr>
+      <w:rPr>
+        <w:rFonts w:ascii="Courier New" w:hAnsi="Courier New" w:cs="Courier New" w:hint="default"/>
+      </w:rPr>
+    </w:lvl>
+    <w:lvl w:ilvl="8" w:tplc="18090005" w:tentative="1">
+      <w:start w:val="1"/>
+      <w:numFmt w:val="bullet"/>
+      <w:lvlText w:val=""/>
+      <w:lvlJc w:val="left"/>
+      <w:pPr>
+        <w:ind w:left="6480" w:hanging="360"/>
+      </w:pPr>
+      <w:rPr>
+        <w:rFonts w:ascii="Wingdings" w:hAnsi="Wingdings" w:hint="default"/>
+      </w:rPr>
+    </w:lvl>
+  </w:abstractNum>
+  <w:abstractNum w:abstractNumId="16">
     <w:nsid w:val="75447849"/>
     <w:multiLevelType w:val="hybridMultilevel"/>
     <w:tmpl w:val="D45AFF44"/>
@@ -6213,7 +6553,7 @@
       </w:rPr>
     </w:lvl>
   </w:abstractNum>
-  <w:abstractNum w:abstractNumId="15">
+  <w:abstractNum w:abstractNumId="17">
     <w:nsid w:val="7D5A31B1"/>
     <w:multiLevelType w:val="hybridMultilevel"/>
     <w:tmpl w:val="0E28733C"/>
@@ -6327,10 +6667,10 @@
     </w:lvl>
   </w:abstractNum>
   <w:num w:numId="1">
-    <w:abstractNumId w:val="14"/>
+    <w:abstractNumId w:val="16"/>
   </w:num>
   <w:num w:numId="2">
-    <w:abstractNumId w:val="10"/>
+    <w:abstractNumId w:val="11"/>
   </w:num>
   <w:num w:numId="3">
     <w:abstractNumId w:val="4"/>
@@ -6339,16 +6679,16 @@
     <w:abstractNumId w:val="5"/>
   </w:num>
   <w:num w:numId="5">
-    <w:abstractNumId w:val="15"/>
+    <w:abstractNumId w:val="17"/>
   </w:num>
   <w:num w:numId="6">
     <w:abstractNumId w:val="7"/>
   </w:num>
   <w:num w:numId="7">
-    <w:abstractNumId w:val="11"/>
+    <w:abstractNumId w:val="12"/>
   </w:num>
   <w:num w:numId="8">
-    <w:abstractNumId w:val="9"/>
+    <w:abstractNumId w:val="10"/>
   </w:num>
   <w:num w:numId="9">
     <w:abstractNumId w:val="3"/>
@@ -6360,7 +6700,7 @@
     <w:abstractNumId w:val="6"/>
   </w:num>
   <w:num w:numId="12">
-    <w:abstractNumId w:val="13"/>
+    <w:abstractNumId w:val="14"/>
   </w:num>
   <w:num w:numId="13">
     <w:abstractNumId w:val="0"/>
@@ -6369,10 +6709,16 @@
     <w:abstractNumId w:val="1"/>
   </w:num>
   <w:num w:numId="15">
-    <w:abstractNumId w:val="8"/>
+    <w:abstractNumId w:val="9"/>
   </w:num>
   <w:num w:numId="16">
-    <w:abstractNumId w:val="12"/>
+    <w:abstractNumId w:val="13"/>
+  </w:num>
+  <w:num w:numId="17">
+    <w:abstractNumId w:val="15"/>
+  </w:num>
+  <w:num w:numId="18">
+    <w:abstractNumId w:val="8"/>
   </w:num>
 </w:numbering>
 </file>
@@ -6566,6 +6912,7 @@
   <w:style w:type="character" w:default="1" w:styleId="Fontepargpadro">
     <w:name w:val="Default Paragraph Font"/>
     <w:uiPriority w:val="1"/>
+    <w:semiHidden/>
     <w:unhideWhenUsed/>
   </w:style>
   <w:style w:type="table" w:default="1" w:styleId="Tabelanormal">

</xml_diff>